<commit_message>
Updated problem/ research statement
</commit_message>
<xml_diff>
--- a/Project_Initiation_Document/Problem Scope.docx
+++ b/Project_Initiation_Document/Problem Scope.docx
@@ -31,6 +31,7 @@
                 <w:szCs w:val="28"/>
               </w:rPr>
             </w:pPr>
+            <w:bookmarkStart w:id="0" w:name="_GoBack" w:colFirst="1" w:colLast="1"/>
             <w:r>
               <w:rPr>
                 <w:rFonts w:ascii="Franklin Gothic Book" w:eastAsia="Franklin Gothic Book" w:hAnsi="Franklin Gothic Book" w:cs="Franklin Gothic Book"/>
@@ -63,7 +64,7 @@
                 <w:sz w:val="28"/>
                 <w:szCs w:val="28"/>
               </w:rPr>
-              <w:t>Evaluating the success of city of cultures requires accurate insights into crowd engagement, however, current methods rely on subjective feedback/ sparse quantitative data. Advanced deep learning methods are needed to measure crowd participation and event impact.</w:t>
+              <w:t>Evaluating Cities of Culture initiatives requires reliable, data-driven insights into public engagement, but current methods rely too heavily on subjective reports and limited data, highlighting the need for advanced deep learning techniques to objectively assess participation and cultural impact.</w:t>
             </w:r>
           </w:p>
         </w:tc>
@@ -617,6 +618,7 @@
           </w:p>
         </w:tc>
       </w:tr>
+      <w:bookmarkEnd w:id="0"/>
     </w:tbl>
     <w:p>
       <w:pPr>
@@ -627,10 +629,7 @@
         </w:rPr>
       </w:pPr>
     </w:p>
-    <w:p>
-      <w:bookmarkStart w:id="0" w:name="_GoBack"/>
-      <w:bookmarkEnd w:id="0"/>
-    </w:p>
+    <w:p/>
     <w:sectPr>
       <w:pgSz w:w="12240" w:h="15840"/>
       <w:pgMar w:top="1440" w:right="1440" w:bottom="1440" w:left="1440" w:header="720" w:footer="720" w:gutter="0"/>

</xml_diff>